<commit_message>
Added info + better formatted the checkin doc
</commit_message>
<xml_diff>
--- a/checkin#1.docx
+++ b/checkin#1.docx
@@ -4,72 +4,7 @@
   <w:body>
     <w:p>
       <w:pPr>
-        <w:jc w:val="right"/>
-      </w:pPr>
-      <w:r>
-        <w:t xml:space="preserve">James, </w:t>
-      </w:r>
-      <w:proofErr w:type="spellStart"/>
-      <w:r>
-        <w:t>Mory</w:t>
-      </w:r>
-      <w:proofErr w:type="spellEnd"/>
-      <w:r>
-        <w:t>, Neha, John</w:t>
-      </w:r>
-    </w:p>
-    <w:p>
-      <w:pPr>
-        <w:jc w:val="right"/>
-      </w:pPr>
-    </w:p>
-    <w:p>
-      <w:pPr>
-        <w:jc w:val="right"/>
-      </w:pPr>
-      <w:r>
-        <w:t>INST 326</w:t>
-      </w:r>
-    </w:p>
-    <w:p>
-      <w:pPr>
-        <w:jc w:val="right"/>
-      </w:pPr>
-    </w:p>
-    <w:p>
-      <w:pPr>
-        <w:jc w:val="right"/>
-      </w:pPr>
-      <w:r>
-        <w:t>April 14</w:t>
-      </w:r>
-      <w:r>
-        <w:rPr>
-          <w:vertAlign w:val="superscript"/>
-        </w:rPr>
-        <w:t>th</w:t>
-      </w:r>
-      <w:r>
-        <w:t>, 2022</w:t>
-      </w:r>
-    </w:p>
-    <w:p>
-      <w:pPr>
-        <w:jc w:val="right"/>
-      </w:pPr>
-    </w:p>
-    <w:p>
-      <w:pPr>
-        <w:jc w:val="right"/>
-      </w:pPr>
-    </w:p>
-    <w:p>
-      <w:pPr>
-        <w:jc w:val="center"/>
-      </w:pPr>
-    </w:p>
-    <w:p>
-      <w:pPr>
+        <w:spacing w:line="360" w:lineRule="auto"/>
         <w:jc w:val="center"/>
       </w:pPr>
       <w:r>
@@ -80,24 +15,170 @@
         <w:t>Check In #1</w:t>
       </w:r>
     </w:p>
-    <w:p/>
-    <w:p/>
-    <w:p>
-      <w:pPr>
-        <w:pStyle w:val="ListParagraph"/>
-        <w:numPr>
-          <w:ilvl w:val="0"/>
-          <w:numId w:val="1"/>
-        </w:numPr>
+    <w:p>
+      <w:pPr>
+        <w:spacing w:line="360" w:lineRule="auto"/>
+        <w:rPr>
+          <w:b/>
+          <w:bCs/>
+          <w:u w:val="single"/>
+        </w:rPr>
+      </w:pPr>
+      <w:r>
+        <w:rPr>
+          <w:b/>
+          <w:bCs/>
+          <w:u w:val="single"/>
+        </w:rPr>
+        <w:t>Quick Summary:</w:t>
+      </w:r>
+    </w:p>
+    <w:p>
+      <w:pPr>
+        <w:spacing w:line="360" w:lineRule="auto"/>
+        <w:rPr>
+          <w:b/>
+          <w:bCs/>
+          <w:u w:val="single"/>
+        </w:rPr>
       </w:pPr>
       <w:r>
         <w:t>The team has been communicating and working well together.</w:t>
       </w:r>
       <w:r>
-        <w:t xml:space="preserve"> We have come up with our idea for the final project and created the class/function names and the doc strings, we have also set up our account for the api.</w:t>
-      </w:r>
+        <w:t xml:space="preserve"> We have come up with our idea for the final project and created the class/function names and the doc strings</w:t>
+      </w:r>
+      <w:r>
+        <w:t>. W</w:t>
+      </w:r>
+      <w:r>
+        <w:t xml:space="preserve">e have also set up our account for the </w:t>
+      </w:r>
+      <w:r>
+        <w:t>API</w:t>
+      </w:r>
+      <w:r>
+        <w:t>.</w:t>
+      </w:r>
+    </w:p>
+    <w:p>
+      <w:pPr>
+        <w:spacing w:line="360" w:lineRule="auto"/>
+      </w:pPr>
+    </w:p>
+    <w:p>
+      <w:pPr>
+        <w:spacing w:line="360" w:lineRule="auto"/>
+        <w:rPr>
+          <w:b/>
+          <w:bCs/>
+          <w:u w:val="single"/>
+        </w:rPr>
+      </w:pPr>
+      <w:r>
+        <w:rPr>
+          <w:b/>
+          <w:bCs/>
+          <w:u w:val="single"/>
+        </w:rPr>
+        <w:t>What has been working?</w:t>
+      </w:r>
+    </w:p>
+    <w:p>
+      <w:pPr>
+        <w:spacing w:line="360" w:lineRule="auto"/>
+      </w:pPr>
+      <w:r>
+        <w:t xml:space="preserve">We </w:t>
+      </w:r>
+      <w:r>
+        <w:t>are meeting consistently to work on the group project.</w:t>
+      </w:r>
+      <w:r>
+        <w:t xml:space="preserve"> We aren’t having any problems so far in terms of collaborating remotely</w:t>
+      </w:r>
+      <w:r>
+        <w:t xml:space="preserve"> using Git and GitHub.</w:t>
+      </w:r>
+    </w:p>
+    <w:p>
+      <w:pPr>
+        <w:spacing w:line="360" w:lineRule="auto"/>
+        <w:rPr>
+          <w:b/>
+          <w:bCs/>
+          <w:u w:val="single"/>
+        </w:rPr>
+      </w:pPr>
+    </w:p>
+    <w:p>
+      <w:pPr>
+        <w:spacing w:line="360" w:lineRule="auto"/>
+        <w:rPr>
+          <w:b/>
+          <w:bCs/>
+          <w:u w:val="single"/>
+        </w:rPr>
+      </w:pPr>
+      <w:r>
+        <w:rPr>
+          <w:b/>
+          <w:bCs/>
+          <w:u w:val="single"/>
+        </w:rPr>
+        <w:t>What has not been working?</w:t>
+      </w:r>
+    </w:p>
+    <w:p>
+      <w:pPr>
+        <w:spacing w:line="360" w:lineRule="auto"/>
+        <w:rPr>
+          <w:b/>
+          <w:bCs/>
+          <w:u w:val="single"/>
+        </w:rPr>
+      </w:pPr>
+    </w:p>
+    <w:p>
+      <w:pPr>
+        <w:spacing w:line="360" w:lineRule="auto"/>
+        <w:rPr>
+          <w:b/>
+          <w:bCs/>
+          <w:u w:val="single"/>
+        </w:rPr>
+      </w:pPr>
+      <w:r>
+        <w:rPr>
+          <w:b/>
+          <w:bCs/>
+          <w:u w:val="single"/>
+        </w:rPr>
+        <w:t>What can you do differently to address what hasn't been working?</w:t>
+      </w:r>
+    </w:p>
+    <w:p>
+      <w:pPr>
+        <w:spacing w:line="360" w:lineRule="auto"/>
+        <w:rPr>
+          <w:b/>
+          <w:bCs/>
+          <w:u w:val="single"/>
+        </w:rPr>
+      </w:pPr>
+    </w:p>
+    <w:p>
+      <w:pPr>
+        <w:spacing w:line="360" w:lineRule="auto"/>
+        <w:rPr>
+          <w:b/>
+          <w:bCs/>
+          <w:u w:val="single"/>
+        </w:rPr>
+      </w:pPr>
     </w:p>
     <w:sectPr>
+      <w:headerReference w:type="default" r:id="rId7"/>
       <w:pgSz w:w="12240" w:h="15840"/>
       <w:pgMar w:top="1440" w:right="1440" w:bottom="1440" w:left="1440" w:header="720" w:footer="720" w:gutter="0"/>
       <w:cols w:space="720"/>
@@ -105,6 +186,96 @@
     </w:sectPr>
   </w:body>
 </w:document>
+</file>
+
+<file path=word/endnotes.xml><?xml version="1.0" encoding="utf-8"?>
+<w:endnotes xmlns:wpc="http://schemas.microsoft.com/office/word/2010/wordprocessingCanvas" xmlns:cx="http://schemas.microsoft.com/office/drawing/2014/chartex" xmlns:cx1="http://schemas.microsoft.com/office/drawing/2015/9/8/chartex" xmlns:cx2="http://schemas.microsoft.com/office/drawing/2015/10/21/chartex" xmlns:cx3="http://schemas.microsoft.com/office/drawing/2016/5/9/chartex" xmlns:cx4="http://schemas.microsoft.com/office/drawing/2016/5/10/chartex" xmlns:cx5="http://schemas.microsoft.com/office/drawing/2016/5/11/chartex" xmlns:cx6="http://schemas.microsoft.com/office/drawing/2016/5/12/chartex" xmlns:cx7="http://schemas.microsoft.com/office/drawing/2016/5/13/chartex" xmlns:cx8="http://schemas.microsoft.com/office/drawing/2016/5/14/chartex" xmlns:mc="http://schemas.openxmlformats.org/markup-compatibility/2006" xmlns:aink="http://schemas.microsoft.com/office/drawing/2016/ink" xmlns:am3d="http://schemas.microsoft.com/office/drawing/2017/model3d" xmlns:o="urn:schemas-microsoft-com:office:office" xmlns:r="http://schemas.openxmlformats.org/officeDocument/2006/relationships" xmlns:m="http://schemas.openxmlformats.org/officeDocument/2006/math" xmlns:v="urn:schemas-microsoft-com:vml" xmlns:wp14="http://schemas.microsoft.com/office/word/2010/wordprocessingDrawing" xmlns:wp="http://schemas.openxmlformats.org/drawingml/2006/wordprocessingDrawing" xmlns:w10="urn:schemas-microsoft-com:office:word" xmlns:w="http://schemas.openxmlformats.org/wordprocessingml/2006/main" xmlns:w14="http://schemas.microsoft.com/office/word/2010/wordml" xmlns:w15="http://schemas.microsoft.com/office/word/2012/wordml" xmlns:w16cex="http://schemas.microsoft.com/office/word/2018/wordml/cex" xmlns:w16cid="http://schemas.microsoft.com/office/word/2016/wordml/cid" xmlns:w16="http://schemas.microsoft.com/office/word/2018/wordml" xmlns:w16sdtdh="http://schemas.microsoft.com/office/word/2020/wordml/sdtdatahash" xmlns:w16se="http://schemas.microsoft.com/office/word/2015/wordml/symex" xmlns:wpg="http://schemas.microsoft.com/office/word/2010/wordprocessingGroup" xmlns:wpi="http://schemas.microsoft.com/office/word/2010/wordprocessingInk" xmlns:wne="http://schemas.microsoft.com/office/word/2006/wordml" xmlns:wps="http://schemas.microsoft.com/office/word/2010/wordprocessingShape" mc:Ignorable="w14 w15 w16se w16cid w16 w16cex w16sdtdh wp14">
+  <w:endnote w:type="separator" w:id="-1">
+    <w:p>
+      <w:r>
+        <w:separator/>
+      </w:r>
+    </w:p>
+  </w:endnote>
+  <w:endnote w:type="continuationSeparator" w:id="0">
+    <w:p>
+      <w:r>
+        <w:continuationSeparator/>
+      </w:r>
+    </w:p>
+  </w:endnote>
+</w:endnotes>
+</file>
+
+<file path=word/footnotes.xml><?xml version="1.0" encoding="utf-8"?>
+<w:footnotes xmlns:wpc="http://schemas.microsoft.com/office/word/2010/wordprocessingCanvas" xmlns:cx="http://schemas.microsoft.com/office/drawing/2014/chartex" xmlns:cx1="http://schemas.microsoft.com/office/drawing/2015/9/8/chartex" xmlns:cx2="http://schemas.microsoft.com/office/drawing/2015/10/21/chartex" xmlns:cx3="http://schemas.microsoft.com/office/drawing/2016/5/9/chartex" xmlns:cx4="http://schemas.microsoft.com/office/drawing/2016/5/10/chartex" xmlns:cx5="http://schemas.microsoft.com/office/drawing/2016/5/11/chartex" xmlns:cx6="http://schemas.microsoft.com/office/drawing/2016/5/12/chartex" xmlns:cx7="http://schemas.microsoft.com/office/drawing/2016/5/13/chartex" xmlns:cx8="http://schemas.microsoft.com/office/drawing/2016/5/14/chartex" xmlns:mc="http://schemas.openxmlformats.org/markup-compatibility/2006" xmlns:aink="http://schemas.microsoft.com/office/drawing/2016/ink" xmlns:am3d="http://schemas.microsoft.com/office/drawing/2017/model3d" xmlns:o="urn:schemas-microsoft-com:office:office" xmlns:r="http://schemas.openxmlformats.org/officeDocument/2006/relationships" xmlns:m="http://schemas.openxmlformats.org/officeDocument/2006/math" xmlns:v="urn:schemas-microsoft-com:vml" xmlns:wp14="http://schemas.microsoft.com/office/word/2010/wordprocessingDrawing" xmlns:wp="http://schemas.openxmlformats.org/drawingml/2006/wordprocessingDrawing" xmlns:w10="urn:schemas-microsoft-com:office:word" xmlns:w="http://schemas.openxmlformats.org/wordprocessingml/2006/main" xmlns:w14="http://schemas.microsoft.com/office/word/2010/wordml" xmlns:w15="http://schemas.microsoft.com/office/word/2012/wordml" xmlns:w16cex="http://schemas.microsoft.com/office/word/2018/wordml/cex" xmlns:w16cid="http://schemas.microsoft.com/office/word/2016/wordml/cid" xmlns:w16="http://schemas.microsoft.com/office/word/2018/wordml" xmlns:w16sdtdh="http://schemas.microsoft.com/office/word/2020/wordml/sdtdatahash" xmlns:w16se="http://schemas.microsoft.com/office/word/2015/wordml/symex" xmlns:wpg="http://schemas.microsoft.com/office/word/2010/wordprocessingGroup" xmlns:wpi="http://schemas.microsoft.com/office/word/2010/wordprocessingInk" xmlns:wne="http://schemas.microsoft.com/office/word/2006/wordml" xmlns:wps="http://schemas.microsoft.com/office/word/2010/wordprocessingShape" mc:Ignorable="w14 w15 w16se w16cid w16 w16cex w16sdtdh wp14">
+  <w:footnote w:type="separator" w:id="-1">
+    <w:p>
+      <w:r>
+        <w:separator/>
+      </w:r>
+    </w:p>
+  </w:footnote>
+  <w:footnote w:type="continuationSeparator" w:id="0">
+    <w:p>
+      <w:r>
+        <w:continuationSeparator/>
+      </w:r>
+    </w:p>
+  </w:footnote>
+</w:footnotes>
+</file>
+
+<file path=word/header1.xml><?xml version="1.0" encoding="utf-8"?>
+<w:hdr xmlns:wpc="http://schemas.microsoft.com/office/word/2010/wordprocessingCanvas" xmlns:cx="http://schemas.microsoft.com/office/drawing/2014/chartex" xmlns:cx1="http://schemas.microsoft.com/office/drawing/2015/9/8/chartex" xmlns:cx2="http://schemas.microsoft.com/office/drawing/2015/10/21/chartex" xmlns:cx3="http://schemas.microsoft.com/office/drawing/2016/5/9/chartex" xmlns:cx4="http://schemas.microsoft.com/office/drawing/2016/5/10/chartex" xmlns:cx5="http://schemas.microsoft.com/office/drawing/2016/5/11/chartex" xmlns:cx6="http://schemas.microsoft.com/office/drawing/2016/5/12/chartex" xmlns:cx7="http://schemas.microsoft.com/office/drawing/2016/5/13/chartex" xmlns:cx8="http://schemas.microsoft.com/office/drawing/2016/5/14/chartex" xmlns:mc="http://schemas.openxmlformats.org/markup-compatibility/2006" xmlns:aink="http://schemas.microsoft.com/office/drawing/2016/ink" xmlns:am3d="http://schemas.microsoft.com/office/drawing/2017/model3d" xmlns:o="urn:schemas-microsoft-com:office:office" xmlns:r="http://schemas.openxmlformats.org/officeDocument/2006/relationships" xmlns:m="http://schemas.openxmlformats.org/officeDocument/2006/math" xmlns:v="urn:schemas-microsoft-com:vml" xmlns:wp14="http://schemas.microsoft.com/office/word/2010/wordprocessingDrawing" xmlns:wp="http://schemas.openxmlformats.org/drawingml/2006/wordprocessingDrawing" xmlns:w10="urn:schemas-microsoft-com:office:word" xmlns:w="http://schemas.openxmlformats.org/wordprocessingml/2006/main" xmlns:w14="http://schemas.microsoft.com/office/word/2010/wordml" xmlns:w15="http://schemas.microsoft.com/office/word/2012/wordml" xmlns:w16cex="http://schemas.microsoft.com/office/word/2018/wordml/cex" xmlns:w16cid="http://schemas.microsoft.com/office/word/2016/wordml/cid" xmlns:w16="http://schemas.microsoft.com/office/word/2018/wordml" xmlns:w16sdtdh="http://schemas.microsoft.com/office/word/2020/wordml/sdtdatahash" xmlns:w16se="http://schemas.microsoft.com/office/word/2015/wordml/symex" xmlns:wpg="http://schemas.microsoft.com/office/word/2010/wordprocessingGroup" xmlns:wpi="http://schemas.microsoft.com/office/word/2010/wordprocessingInk" xmlns:wne="http://schemas.microsoft.com/office/word/2006/wordml" xmlns:wps="http://schemas.microsoft.com/office/word/2010/wordprocessingShape" mc:Ignorable="w14 w15 w16se w16cid w16 w16cex w16sdtdh wp14">
+  <w:p>
+    <w:pPr>
+      <w:spacing w:line="360" w:lineRule="auto"/>
+      <w:jc w:val="right"/>
+    </w:pPr>
+    <w:r>
+      <w:tab/>
+    </w:r>
+    <w:r>
+      <w:tab/>
+    </w:r>
+    <w:r>
+      <w:t>James, Mory, Neha, John</w:t>
+    </w:r>
+  </w:p>
+  <w:p>
+    <w:pPr>
+      <w:spacing w:line="360" w:lineRule="auto"/>
+      <w:jc w:val="right"/>
+    </w:pPr>
+    <w:r>
+      <w:t>INST 326</w:t>
+    </w:r>
+  </w:p>
+  <w:p>
+    <w:pPr>
+      <w:spacing w:line="360" w:lineRule="auto"/>
+      <w:jc w:val="right"/>
+    </w:pPr>
+    <w:r>
+      <w:t>April 14</w:t>
+    </w:r>
+    <w:r>
+      <w:rPr>
+        <w:vertAlign w:val="superscript"/>
+      </w:rPr>
+      <w:t>th</w:t>
+    </w:r>
+    <w:r>
+      <w:t>, 2022</w:t>
+    </w:r>
+  </w:p>
+  <w:p>
+    <w:pPr>
+      <w:pStyle w:val="Header"/>
+    </w:pPr>
+  </w:p>
+</w:hdr>
 </file>
 
 <file path=word/numbering.xml><?xml version="1.0" encoding="utf-8"?>
@@ -637,6 +808,48 @@
       <w:contextualSpacing/>
     </w:pPr>
   </w:style>
+  <w:style w:type="paragraph" w:styleId="Header">
+    <w:name w:val="header"/>
+    <w:basedOn w:val="Normal"/>
+    <w:link w:val="HeaderChar"/>
+    <w:uiPriority w:val="99"/>
+    <w:unhideWhenUsed/>
+    <w:rsid w:val="00463FD6"/>
+    <w:pPr>
+      <w:tabs>
+        <w:tab w:val="center" w:pos="4680"/>
+        <w:tab w:val="right" w:pos="9360"/>
+      </w:tabs>
+    </w:pPr>
+  </w:style>
+  <w:style w:type="character" w:customStyle="1" w:styleId="HeaderChar">
+    <w:name w:val="Header Char"/>
+    <w:basedOn w:val="DefaultParagraphFont"/>
+    <w:link w:val="Header"/>
+    <w:uiPriority w:val="99"/>
+    <w:rsid w:val="00463FD6"/>
+  </w:style>
+  <w:style w:type="paragraph" w:styleId="Footer">
+    <w:name w:val="footer"/>
+    <w:basedOn w:val="Normal"/>
+    <w:link w:val="FooterChar"/>
+    <w:uiPriority w:val="99"/>
+    <w:unhideWhenUsed/>
+    <w:rsid w:val="00463FD6"/>
+    <w:pPr>
+      <w:tabs>
+        <w:tab w:val="center" w:pos="4680"/>
+        <w:tab w:val="right" w:pos="9360"/>
+      </w:tabs>
+    </w:pPr>
+  </w:style>
+  <w:style w:type="character" w:customStyle="1" w:styleId="FooterChar">
+    <w:name w:val="Footer Char"/>
+    <w:basedOn w:val="DefaultParagraphFont"/>
+    <w:link w:val="Footer"/>
+    <w:uiPriority w:val="99"/>
+    <w:rsid w:val="00463FD6"/>
+  </w:style>
 </w:styles>
 </file>
 

</xml_diff>

<commit_message>
Added some sentences to checkin doc
</commit_message>
<xml_diff>
--- a/checkin#1.docx
+++ b/checkin#1.docx
@@ -4,7 +4,7 @@
   <w:body>
     <w:p>
       <w:pPr>
-        <w:spacing w:line="360" w:lineRule="auto"/>
+        <w:spacing w:line="480" w:lineRule="auto"/>
         <w:jc w:val="center"/>
       </w:pPr>
       <w:r>
@@ -17,7 +17,7 @@
     </w:p>
     <w:p>
       <w:pPr>
-        <w:spacing w:line="360" w:lineRule="auto"/>
+        <w:spacing w:line="480" w:lineRule="auto"/>
         <w:rPr>
           <w:b/>
           <w:bCs/>
@@ -35,7 +35,7 @@
     </w:p>
     <w:p>
       <w:pPr>
-        <w:spacing w:line="360" w:lineRule="auto"/>
+        <w:spacing w:line="480" w:lineRule="auto"/>
         <w:rPr>
           <w:b/>
           <w:bCs/>
@@ -63,12 +63,12 @@
     </w:p>
     <w:p>
       <w:pPr>
-        <w:spacing w:line="360" w:lineRule="auto"/>
-      </w:pPr>
-    </w:p>
-    <w:p>
-      <w:pPr>
-        <w:spacing w:line="360" w:lineRule="auto"/>
+        <w:spacing w:line="480" w:lineRule="auto"/>
+      </w:pPr>
+    </w:p>
+    <w:p>
+      <w:pPr>
+        <w:spacing w:line="480" w:lineRule="auto"/>
         <w:rPr>
           <w:b/>
           <w:bCs/>
@@ -86,7 +86,7 @@
     </w:p>
     <w:p>
       <w:pPr>
-        <w:spacing w:line="360" w:lineRule="auto"/>
+        <w:spacing w:line="480" w:lineRule="auto"/>
       </w:pPr>
       <w:r>
         <w:t xml:space="preserve">We </w:t>
@@ -100,10 +100,13 @@
       <w:r>
         <w:t xml:space="preserve"> using Git and GitHub.</w:t>
       </w:r>
-    </w:p>
-    <w:p>
-      <w:pPr>
-        <w:spacing w:line="360" w:lineRule="auto"/>
+      <w:r>
+        <w:t xml:space="preserve"> </w:t>
+      </w:r>
+    </w:p>
+    <w:p>
+      <w:pPr>
+        <w:spacing w:line="480" w:lineRule="auto"/>
         <w:rPr>
           <w:b/>
           <w:bCs/>
@@ -113,7 +116,7 @@
     </w:p>
     <w:p>
       <w:pPr>
-        <w:spacing w:line="360" w:lineRule="auto"/>
+        <w:spacing w:line="480" w:lineRule="auto"/>
         <w:rPr>
           <w:b/>
           <w:bCs/>
@@ -131,7 +134,15 @@
     </w:p>
     <w:p>
       <w:pPr>
-        <w:spacing w:line="360" w:lineRule="auto"/>
+        <w:spacing w:line="480" w:lineRule="auto"/>
+      </w:pPr>
+      <w:r>
+        <w:t>We haven’t really thought about what trends we should focus on/look into.</w:t>
+      </w:r>
+    </w:p>
+    <w:p>
+      <w:pPr>
+        <w:spacing w:line="480" w:lineRule="auto"/>
         <w:rPr>
           <w:b/>
           <w:bCs/>
@@ -141,7 +152,7 @@
     </w:p>
     <w:p>
       <w:pPr>
-        <w:spacing w:line="360" w:lineRule="auto"/>
+        <w:spacing w:line="480" w:lineRule="auto"/>
         <w:rPr>
           <w:b/>
           <w:bCs/>
@@ -159,17 +170,21 @@
     </w:p>
     <w:p>
       <w:pPr>
-        <w:spacing w:line="360" w:lineRule="auto"/>
-        <w:rPr>
-          <w:b/>
-          <w:bCs/>
-          <w:u w:val="single"/>
-        </w:rPr>
-      </w:pPr>
-    </w:p>
-    <w:p>
-      <w:pPr>
-        <w:spacing w:line="360" w:lineRule="auto"/>
+        <w:spacing w:line="480" w:lineRule="auto"/>
+      </w:pPr>
+      <w:r>
+        <w:t xml:space="preserve">We should look at meteorological reports to get a better idea of what trends we should look for and try to </w:t>
+      </w:r>
+      <w:r>
+        <w:t>include those trends into our Trend class.</w:t>
+      </w:r>
+      <w:r>
+        <w:t xml:space="preserve"> </w:t>
+      </w:r>
+    </w:p>
+    <w:p>
+      <w:pPr>
+        <w:spacing w:line="480" w:lineRule="auto"/>
         <w:rPr>
           <w:b/>
           <w:bCs/>

</xml_diff>